<commit_message>
revised domain model, deals.js initial commit
</commit_message>
<xml_diff>
--- a/assets/Domain Model.docx
+++ b/assets/Domain Model.docx
@@ -9,79 +9,73 @@
     </w:p>
     <w:p>
       <w:r>
-        <w:t xml:space="preserve">Deals contains </w:t>
-      </w:r>
-      <w:proofErr w:type="spellStart"/>
-      <w:r>
-        <w:t>dealTitle</w:t>
-      </w:r>
-      <w:proofErr w:type="spellEnd"/>
-      <w:r>
-        <w:t xml:space="preserve">, </w:t>
-      </w:r>
-      <w:proofErr w:type="spellStart"/>
-      <w:r>
-        <w:t>url</w:t>
-      </w:r>
-      <w:proofErr w:type="spellEnd"/>
-      <w:r>
-        <w:t xml:space="preserve">, description, time, price, </w:t>
-      </w:r>
-      <w:proofErr w:type="spellStart"/>
-      <w:r>
-        <w:t>upVotes</w:t>
-      </w:r>
-      <w:proofErr w:type="spellEnd"/>
-      <w:r>
-        <w:t xml:space="preserve">, </w:t>
-      </w:r>
-      <w:proofErr w:type="spellStart"/>
-      <w:r>
-        <w:t>downVotes</w:t>
-      </w:r>
-      <w:proofErr w:type="spellEnd"/>
-      <w:r>
-        <w:t xml:space="preserve">, verified, </w:t>
-      </w:r>
-      <w:proofErr w:type="spellStart"/>
-      <w:r>
-        <w:t>notActive</w:t>
-      </w:r>
-      <w:proofErr w:type="spellEnd"/>
-      <w:r>
-        <w:t xml:space="preserve">, and </w:t>
-      </w:r>
-      <w:proofErr w:type="spellStart"/>
-      <w:r>
-        <w:t>businessId</w:t>
-      </w:r>
-      <w:proofErr w:type="spellEnd"/>
+        <w:t>Deals contains</w:t>
+      </w:r>
+      <w:r>
+        <w:t xml:space="preserve"> created,</w:t>
+      </w:r>
+      <w:r>
+        <w:t xml:space="preserve"> dealTitle, </w:t>
+      </w:r>
+      <w:r>
+        <w:t>imgU</w:t>
+      </w:r>
+      <w:r>
+        <w:t>rl, description, tim</w:t>
+      </w:r>
+      <w:r>
+        <w:t>e</w:t>
+      </w:r>
+      <w:r>
+        <w:t>, price,</w:t>
+      </w:r>
+      <w:r>
+        <w:t xml:space="preserve"> location,</w:t>
+      </w:r>
+      <w:r>
+        <w:t xml:space="preserve"> </w:t>
+      </w:r>
+      <w:r>
+        <w:t>active,</w:t>
+      </w:r>
+      <w:r>
+        <w:t xml:space="preserve"> and businessI</w:t>
+      </w:r>
+      <w:r>
+        <w:t>d</w:t>
+      </w:r>
     </w:p>
     <w:p>
       <w:r>
-        <w:t>Locations contains Deal ID, and Location</w:t>
+        <w:t>Business</w:t>
+      </w:r>
+      <w:r>
+        <w:t>es</w:t>
+      </w:r>
+      <w:r>
+        <w:t xml:space="preserve"> contains </w:t>
+      </w:r>
+      <w:r>
+        <w:t>b</w:t>
+      </w:r>
+      <w:r>
+        <w:t>usiness</w:t>
+      </w:r>
+      <w:r>
+        <w:t>N</w:t>
+      </w:r>
+      <w:r>
+        <w:t>ame</w:t>
       </w:r>
     </w:p>
     <w:p>
       <w:r>
-        <w:t xml:space="preserve">Business contains </w:t>
-      </w:r>
-      <w:proofErr w:type="spellStart"/>
-      <w:r>
-        <w:t>b</w:t>
-      </w:r>
-      <w:r>
-        <w:t>usiness</w:t>
-      </w:r>
-      <w:r>
-        <w:t>N</w:t>
-      </w:r>
-      <w:r>
-        <w:t>ame</w:t>
-      </w:r>
-      <w:proofErr w:type="spellEnd"/>
-      <w:r>
-        <w:t xml:space="preserve"> </w:t>
+        <w:t>upVotes contains dealId, userId</w:t>
+      </w:r>
+    </w:p>
+    <w:p>
+      <w:r>
+        <w:t>downVotes contains dealId, and userId</w:t>
       </w:r>
     </w:p>
     <w:sectPr>

</xml_diff>